<commit_message>
A file has been removed
</commit_message>
<xml_diff>
--- a/TestDoc1.docx
+++ b/TestDoc1.docx
@@ -6,6 +6,7 @@
       <w:pPr>
         <w:rPr>
           <w:color w:val="538135" w:themeColor="accent6" w:themeShade="BF"/>
+          <w:lang w:val="en-US"/>
         </w:rPr>
       </w:pPr>
       <w:r>
@@ -13,6 +14,13 @@
           <w:color w:val="538135" w:themeColor="accent6" w:themeShade="BF"/>
         </w:rPr>
         <w:t>Тестовый  текст, текстовый тест</w:t>
+      </w:r>
+      <w:r>
+        <w:rPr>
+          <w:color w:val="538135" w:themeColor="accent6" w:themeShade="BF"/>
+          <w:lang w:val="en-US"/>
+        </w:rPr>
+        <w:t>!</w:t>
       </w:r>
     </w:p>
     <w:sectPr>

</xml_diff>

<commit_message>
A file has been modified
</commit_message>
<xml_diff>
--- a/TestDoc1.docx
+++ b/TestDoc1.docx
@@ -6,7 +6,6 @@
       <w:pPr>
         <w:rPr>
           <w:color w:val="538135" w:themeColor="accent6" w:themeShade="BF"/>
-          <w:lang w:val="en-US"/>
         </w:rPr>
       </w:pPr>
       <w:r>
@@ -21,6 +20,12 @@
           <w:lang w:val="en-US"/>
         </w:rPr>
         <w:t>!</w:t>
+      </w:r>
+      <w:r>
+        <w:rPr>
+          <w:color w:val="538135" w:themeColor="accent6" w:themeShade="BF"/>
+        </w:rPr>
+        <w:t>!!</w:t>
       </w:r>
     </w:p>
     <w:sectPr>

</xml_diff>